<commit_message>
I changed First dicx
</commit_message>
<xml_diff>
--- a/First file.docx
+++ b/First file.docx
@@ -11,7 +11,6 @@
           <w:szCs w:val="20"/>
         </w:rPr>
       </w:pPr>
-      <w:proofErr w:type="spellStart"/>
       <w:r>
         <w:rPr>
           <w:rFonts w:ascii="Arial Black" w:hAnsi="Arial Black" w:cs="Times New Roman"/>
@@ -20,9 +19,8 @@
           <w:sz w:val="20"/>
           <w:szCs w:val="20"/>
         </w:rPr>
-        <w:t>Git</w:t>
-      </w:r>
-      <w:proofErr w:type="spellEnd"/>
+        <w:t>Git Commands and Parameters (In English)</w:t>
+      </w:r>
       <w:r>
         <w:rPr>
           <w:rFonts w:ascii="Arial Black" w:hAnsi="Arial Black" w:cs="Times New Roman"/>
@@ -31,8 +29,10 @@
           <w:sz w:val="20"/>
           <w:szCs w:val="20"/>
         </w:rPr>
-        <w:t xml:space="preserve"> Commands and Parameters (In English)</w:t>
-      </w:r>
+        <w:t xml:space="preserve"> changed</w:t>
+      </w:r>
+      <w:bookmarkStart w:id="0" w:name="_GoBack"/>
+      <w:bookmarkEnd w:id="0"/>
     </w:p>
     <w:p>
       <w:pPr>
@@ -47,8 +47,6 @@
           <w:szCs w:val="18"/>
         </w:rPr>
       </w:pPr>
-      <w:proofErr w:type="spellStart"/>
-      <w:proofErr w:type="gramStart"/>
       <w:r>
         <w:rPr>
           <w:rFonts w:ascii="Arial Black" w:eastAsia="Times New Roman" w:hAnsi="Arial Black" w:cs="Times New Roman"/>
@@ -56,44 +54,15 @@
           <w:sz w:val="18"/>
           <w:szCs w:val="18"/>
         </w:rPr>
-        <w:t>git</w:t>
-      </w:r>
-      <w:proofErr w:type="spellEnd"/>
-      <w:proofErr w:type="gramEnd"/>
-      <w:r>
-        <w:rPr>
-          <w:rFonts w:ascii="Arial Black" w:eastAsia="Times New Roman" w:hAnsi="Arial Black" w:cs="Times New Roman"/>
-          <w:color w:val="800080"/>
-          <w:sz w:val="18"/>
-          <w:szCs w:val="18"/>
-        </w:rPr>
-        <w:t xml:space="preserve"> clone</w:t>
-      </w:r>
-      <w:r>
-        <w:rPr>
-          <w:rFonts w:ascii="Arial Black" w:eastAsia="Times New Roman" w:hAnsi="Arial Black" w:cs="Times New Roman"/>
-          <w:sz w:val="18"/>
-          <w:szCs w:val="18"/>
-        </w:rPr>
-        <w:t xml:space="preserve"> - Makes a </w:t>
-      </w:r>
-      <w:proofErr w:type="spellStart"/>
-      <w:r>
-        <w:rPr>
-          <w:rFonts w:ascii="Arial Black" w:eastAsia="Times New Roman" w:hAnsi="Arial Black" w:cs="Times New Roman"/>
-          <w:sz w:val="18"/>
-          <w:szCs w:val="18"/>
-        </w:rPr>
-        <w:t>Git</w:t>
-      </w:r>
-      <w:proofErr w:type="spellEnd"/>
-      <w:r>
-        <w:rPr>
-          <w:rFonts w:ascii="Arial Black" w:eastAsia="Times New Roman" w:hAnsi="Arial Black" w:cs="Times New Roman"/>
-          <w:sz w:val="18"/>
-          <w:szCs w:val="18"/>
-        </w:rPr>
-        <w:t xml:space="preserve"> repository copy from a remote source.</w:t>
+        <w:t>git clone</w:t>
+      </w:r>
+      <w:r>
+        <w:rPr>
+          <w:rFonts w:ascii="Arial Black" w:eastAsia="Times New Roman" w:hAnsi="Arial Black" w:cs="Times New Roman"/>
+          <w:sz w:val="18"/>
+          <w:szCs w:val="18"/>
+        </w:rPr>
+        <w:t xml:space="preserve"> - Makes a Git repository copy from a remote source.</w:t>
       </w:r>
     </w:p>
     <w:p>
@@ -109,8 +78,6 @@
           <w:szCs w:val="18"/>
         </w:rPr>
       </w:pPr>
-      <w:proofErr w:type="spellStart"/>
-      <w:proofErr w:type="gramStart"/>
       <w:r>
         <w:rPr>
           <w:rFonts w:ascii="Arial Black" w:eastAsia="Times New Roman" w:hAnsi="Arial Black" w:cs="Times New Roman"/>
@@ -118,18 +85,7 @@
           <w:sz w:val="18"/>
           <w:szCs w:val="18"/>
         </w:rPr>
-        <w:t>git</w:t>
-      </w:r>
-      <w:proofErr w:type="spellEnd"/>
-      <w:proofErr w:type="gramEnd"/>
-      <w:r>
-        <w:rPr>
-          <w:rFonts w:ascii="Arial Black" w:eastAsia="Times New Roman" w:hAnsi="Arial Black" w:cs="Times New Roman"/>
-          <w:color w:val="800080"/>
-          <w:sz w:val="18"/>
-          <w:szCs w:val="18"/>
-        </w:rPr>
-        <w:t xml:space="preserve"> branch</w:t>
+        <w:t>git branch</w:t>
       </w:r>
       <w:r>
         <w:rPr>
@@ -153,8 +109,6 @@
           <w:szCs w:val="18"/>
         </w:rPr>
       </w:pPr>
-      <w:proofErr w:type="spellStart"/>
-      <w:proofErr w:type="gramStart"/>
       <w:r>
         <w:rPr>
           <w:rFonts w:ascii="Arial Black" w:eastAsia="Times New Roman" w:hAnsi="Arial Black" w:cs="Times New Roman"/>
@@ -162,44 +116,15 @@
           <w:sz w:val="18"/>
           <w:szCs w:val="18"/>
         </w:rPr>
-        <w:t>git</w:t>
-      </w:r>
-      <w:proofErr w:type="spellEnd"/>
-      <w:proofErr w:type="gramEnd"/>
-      <w:r>
-        <w:rPr>
-          <w:rFonts w:ascii="Arial Black" w:eastAsia="Times New Roman" w:hAnsi="Arial Black" w:cs="Times New Roman"/>
-          <w:color w:val="800080"/>
-          <w:sz w:val="18"/>
-          <w:szCs w:val="18"/>
-        </w:rPr>
-        <w:t xml:space="preserve"> checkout [branch name]</w:t>
-      </w:r>
-      <w:r>
-        <w:rPr>
-          <w:rFonts w:ascii="Arial Black" w:eastAsia="Times New Roman" w:hAnsi="Arial Black" w:cs="Times New Roman"/>
-          <w:sz w:val="18"/>
-          <w:szCs w:val="18"/>
-        </w:rPr>
-        <w:t xml:space="preserve"> - Switches between branches.  Note: you </w:t>
-      </w:r>
-      <w:proofErr w:type="gramStart"/>
-      <w:r>
-        <w:rPr>
-          <w:rFonts w:ascii="Arial Black" w:eastAsia="Times New Roman" w:hAnsi="Arial Black" w:cs="Times New Roman"/>
-          <w:sz w:val="18"/>
-          <w:szCs w:val="18"/>
-        </w:rPr>
-        <w:t>can not</w:t>
-      </w:r>
-      <w:proofErr w:type="gramEnd"/>
-      <w:r>
-        <w:rPr>
-          <w:rFonts w:ascii="Arial Black" w:eastAsia="Times New Roman" w:hAnsi="Arial Black" w:cs="Times New Roman"/>
-          <w:sz w:val="18"/>
-          <w:szCs w:val="18"/>
-        </w:rPr>
-        <w:t xml:space="preserve"> switch branches if it will result in the loss of data.</w:t>
+        <w:t>git checkout [branch name]</w:t>
+      </w:r>
+      <w:r>
+        <w:rPr>
+          <w:rFonts w:ascii="Arial Black" w:eastAsia="Times New Roman" w:hAnsi="Arial Black" w:cs="Times New Roman"/>
+          <w:sz w:val="18"/>
+          <w:szCs w:val="18"/>
+        </w:rPr>
+        <w:t xml:space="preserve"> - Switches between branches.  Note: you can not switch branches if it will result in the loss of data.</w:t>
       </w:r>
     </w:p>
     <w:p>
@@ -215,8 +140,6 @@
           <w:szCs w:val="18"/>
         </w:rPr>
       </w:pPr>
-      <w:proofErr w:type="spellStart"/>
-      <w:proofErr w:type="gramStart"/>
       <w:r>
         <w:rPr>
           <w:rFonts w:ascii="Arial Black" w:eastAsia="Times New Roman" w:hAnsi="Arial Black" w:cs="Times New Roman"/>
@@ -224,18 +147,7 @@
           <w:sz w:val="18"/>
           <w:szCs w:val="18"/>
         </w:rPr>
-        <w:t>git</w:t>
-      </w:r>
-      <w:proofErr w:type="spellEnd"/>
-      <w:proofErr w:type="gramEnd"/>
-      <w:r>
-        <w:rPr>
-          <w:rFonts w:ascii="Arial Black" w:eastAsia="Times New Roman" w:hAnsi="Arial Black" w:cs="Times New Roman"/>
-          <w:color w:val="800080"/>
-          <w:sz w:val="18"/>
-          <w:szCs w:val="18"/>
-        </w:rPr>
-        <w:t xml:space="preserve"> checkout [file name]</w:t>
+        <w:t>git checkout [file name]</w:t>
       </w:r>
       <w:r>
         <w:rPr>
@@ -259,8 +171,6 @@
           <w:szCs w:val="18"/>
         </w:rPr>
       </w:pPr>
-      <w:proofErr w:type="spellStart"/>
-      <w:proofErr w:type="gramStart"/>
       <w:r>
         <w:rPr>
           <w:rFonts w:ascii="Arial Black" w:eastAsia="Times New Roman" w:hAnsi="Arial Black" w:cs="Times New Roman"/>
@@ -268,82 +178,15 @@
           <w:sz w:val="18"/>
           <w:szCs w:val="18"/>
         </w:rPr>
-        <w:t>git</w:t>
-      </w:r>
-      <w:proofErr w:type="spellEnd"/>
-      <w:proofErr w:type="gramEnd"/>
-      <w:r>
-        <w:rPr>
-          <w:rFonts w:ascii="Arial Black" w:eastAsia="Times New Roman" w:hAnsi="Arial Black" w:cs="Times New Roman"/>
-          <w:color w:val="800080"/>
-          <w:sz w:val="18"/>
-          <w:szCs w:val="18"/>
-        </w:rPr>
-        <w:t xml:space="preserve"> pull --no-</w:t>
-      </w:r>
-      <w:proofErr w:type="spellStart"/>
-      <w:r>
-        <w:rPr>
-          <w:rFonts w:ascii="Arial Black" w:eastAsia="Times New Roman" w:hAnsi="Arial Black" w:cs="Times New Roman"/>
-          <w:color w:val="800080"/>
-          <w:sz w:val="18"/>
-          <w:szCs w:val="18"/>
-        </w:rPr>
-        <w:t>ff</w:t>
-      </w:r>
-      <w:proofErr w:type="spellEnd"/>
-      <w:r>
-        <w:rPr>
-          <w:rFonts w:ascii="Arial Black" w:eastAsia="Times New Roman" w:hAnsi="Arial Black" w:cs="Times New Roman"/>
-          <w:color w:val="800080"/>
-          <w:sz w:val="18"/>
-          <w:szCs w:val="18"/>
-        </w:rPr>
-        <w:t xml:space="preserve"> origin [branch name]</w:t>
-      </w:r>
-      <w:r>
-        <w:rPr>
-          <w:rFonts w:ascii="Arial Black" w:eastAsia="Times New Roman" w:hAnsi="Arial Black" w:cs="Times New Roman"/>
-          <w:sz w:val="18"/>
-          <w:szCs w:val="18"/>
-        </w:rPr>
-        <w:t xml:space="preserve">  - Does a </w:t>
-      </w:r>
-      <w:proofErr w:type="spellStart"/>
-      <w:r>
-        <w:rPr>
-          <w:rFonts w:ascii="Arial Black" w:eastAsia="Times New Roman" w:hAnsi="Arial Black" w:cs="Times New Roman"/>
-          <w:sz w:val="18"/>
-          <w:szCs w:val="18"/>
-        </w:rPr>
-        <w:t>git</w:t>
-      </w:r>
-      <w:proofErr w:type="spellEnd"/>
-      <w:r>
-        <w:rPr>
-          <w:rFonts w:ascii="Arial Black" w:eastAsia="Times New Roman" w:hAnsi="Arial Black" w:cs="Times New Roman"/>
-          <w:sz w:val="18"/>
-          <w:szCs w:val="18"/>
-        </w:rPr>
-        <w:t xml:space="preserve"> fetch to get the changes from the remote repository into the local repository followed by a </w:t>
-      </w:r>
-      <w:proofErr w:type="spellStart"/>
-      <w:r>
-        <w:rPr>
-          <w:rFonts w:ascii="Arial Black" w:eastAsia="Times New Roman" w:hAnsi="Arial Black" w:cs="Times New Roman"/>
-          <w:sz w:val="18"/>
-          <w:szCs w:val="18"/>
-        </w:rPr>
-        <w:t>git</w:t>
-      </w:r>
-      <w:proofErr w:type="spellEnd"/>
-      <w:r>
-        <w:rPr>
-          <w:rFonts w:ascii="Arial Black" w:eastAsia="Times New Roman" w:hAnsi="Arial Black" w:cs="Times New Roman"/>
-          <w:sz w:val="18"/>
-          <w:szCs w:val="18"/>
-        </w:rPr>
-        <w:t xml:space="preserve"> merge to move the files from the local repository into the working copy. This will bring your current repository and working copy up to date with the remote repository.  Note: This command is discouraged </w:t>
+        <w:t>git pull --no-ff origin [branch name]</w:t>
+      </w:r>
+      <w:r>
+        <w:rPr>
+          <w:rFonts w:ascii="Arial Black" w:eastAsia="Times New Roman" w:hAnsi="Arial Black" w:cs="Times New Roman"/>
+          <w:sz w:val="18"/>
+          <w:szCs w:val="18"/>
+        </w:rPr>
+        <w:t xml:space="preserve">  - Does a git fetch to get the changes from the remote repository into the local repository followed by a git merge to move the files from the local repository into the working copy. This will bring your current repository and working copy up to date with the remote repository.  Note: This command is discouraged </w:t>
       </w:r>
       <w:r>
         <w:rPr>
@@ -368,8 +211,6 @@
           <w:szCs w:val="18"/>
         </w:rPr>
       </w:pPr>
-      <w:proofErr w:type="spellStart"/>
-      <w:proofErr w:type="gramStart"/>
       <w:r>
         <w:rPr>
           <w:rFonts w:ascii="Arial Black" w:eastAsia="Times New Roman" w:hAnsi="Arial Black" w:cs="Times New Roman"/>
@@ -377,18 +218,7 @@
           <w:sz w:val="18"/>
           <w:szCs w:val="18"/>
         </w:rPr>
-        <w:t>git</w:t>
-      </w:r>
-      <w:proofErr w:type="spellEnd"/>
-      <w:proofErr w:type="gramEnd"/>
-      <w:r>
-        <w:rPr>
-          <w:rFonts w:ascii="Arial Black" w:eastAsia="Times New Roman" w:hAnsi="Arial Black" w:cs="Times New Roman"/>
-          <w:color w:val="800080"/>
-          <w:sz w:val="18"/>
-          <w:szCs w:val="18"/>
-        </w:rPr>
-        <w:t xml:space="preserve"> fetch</w:t>
+        <w:t>git fetch</w:t>
       </w:r>
       <w:r>
         <w:rPr>
@@ -412,8 +242,6 @@
           <w:szCs w:val="18"/>
         </w:rPr>
       </w:pPr>
-      <w:proofErr w:type="spellStart"/>
-      <w:proofErr w:type="gramStart"/>
       <w:r>
         <w:rPr>
           <w:rFonts w:ascii="Arial Black" w:eastAsia="Times New Roman" w:hAnsi="Arial Black" w:cs="Arial"/>
@@ -421,18 +249,7 @@
           <w:sz w:val="18"/>
           <w:szCs w:val="18"/>
         </w:rPr>
-        <w:t>git</w:t>
-      </w:r>
-      <w:proofErr w:type="spellEnd"/>
-      <w:proofErr w:type="gramEnd"/>
-      <w:r>
-        <w:rPr>
-          <w:rFonts w:ascii="Arial Black" w:eastAsia="Times New Roman" w:hAnsi="Arial Black" w:cs="Arial"/>
-          <w:color w:val="800080"/>
-          <w:sz w:val="18"/>
-          <w:szCs w:val="18"/>
-        </w:rPr>
-        <w:t xml:space="preserve"> merge </w:t>
+        <w:t xml:space="preserve">git merge </w:t>
       </w:r>
       <w:r>
         <w:rPr>
@@ -465,8 +282,6 @@
           <w:szCs w:val="18"/>
         </w:rPr>
       </w:pPr>
-      <w:proofErr w:type="spellStart"/>
-      <w:proofErr w:type="gramStart"/>
       <w:r>
         <w:rPr>
           <w:rFonts w:ascii="Arial Black" w:eastAsia="Times New Roman" w:hAnsi="Arial Black" w:cs="Times New Roman"/>
@@ -474,18 +289,7 @@
           <w:sz w:val="18"/>
           <w:szCs w:val="18"/>
         </w:rPr>
-        <w:t>git</w:t>
-      </w:r>
-      <w:proofErr w:type="spellEnd"/>
-      <w:proofErr w:type="gramEnd"/>
-      <w:r>
-        <w:rPr>
-          <w:rFonts w:ascii="Arial Black" w:eastAsia="Times New Roman" w:hAnsi="Arial Black" w:cs="Times New Roman"/>
-          <w:color w:val="800080"/>
-          <w:sz w:val="18"/>
-          <w:szCs w:val="18"/>
-        </w:rPr>
-        <w:t xml:space="preserve"> checkout -b [project name] </w:t>
+        <w:t xml:space="preserve">git checkout -b [project name] </w:t>
       </w:r>
       <w:r>
         <w:rPr>
@@ -509,8 +313,6 @@
           <w:szCs w:val="18"/>
         </w:rPr>
       </w:pPr>
-      <w:proofErr w:type="spellStart"/>
-      <w:proofErr w:type="gramStart"/>
       <w:r>
         <w:rPr>
           <w:rFonts w:ascii="Arial Black" w:eastAsia="Times New Roman" w:hAnsi="Arial Black" w:cs="Times New Roman"/>
@@ -518,44 +320,15 @@
           <w:sz w:val="18"/>
           <w:szCs w:val="18"/>
         </w:rPr>
-        <w:t>git</w:t>
-      </w:r>
-      <w:proofErr w:type="spellEnd"/>
-      <w:proofErr w:type="gramEnd"/>
-      <w:r>
-        <w:rPr>
-          <w:rFonts w:ascii="Arial Black" w:eastAsia="Times New Roman" w:hAnsi="Arial Black" w:cs="Times New Roman"/>
-          <w:color w:val="800080"/>
-          <w:sz w:val="18"/>
-          <w:szCs w:val="18"/>
-        </w:rPr>
-        <w:t xml:space="preserve"> add --all</w:t>
-      </w:r>
-      <w:r>
-        <w:rPr>
-          <w:rFonts w:ascii="Arial Black" w:eastAsia="Times New Roman" w:hAnsi="Arial Black" w:cs="Times New Roman"/>
-          <w:sz w:val="18"/>
-          <w:szCs w:val="18"/>
-        </w:rPr>
-        <w:t xml:space="preserve"> - Stage the files in your working copy so the '</w:t>
-      </w:r>
-      <w:proofErr w:type="spellStart"/>
-      <w:r>
-        <w:rPr>
-          <w:rFonts w:ascii="Arial Black" w:eastAsia="Times New Roman" w:hAnsi="Arial Black" w:cs="Times New Roman"/>
-          <w:sz w:val="18"/>
-          <w:szCs w:val="18"/>
-        </w:rPr>
-        <w:t>git</w:t>
-      </w:r>
-      <w:proofErr w:type="spellEnd"/>
-      <w:r>
-        <w:rPr>
-          <w:rFonts w:ascii="Arial Black" w:eastAsia="Times New Roman" w:hAnsi="Arial Black" w:cs="Times New Roman"/>
-          <w:sz w:val="18"/>
-          <w:szCs w:val="18"/>
-        </w:rPr>
-        <w:t xml:space="preserve"> commit' command can be used to add them to the repository.</w:t>
+        <w:t>git add --all</w:t>
+      </w:r>
+      <w:r>
+        <w:rPr>
+          <w:rFonts w:ascii="Arial Black" w:eastAsia="Times New Roman" w:hAnsi="Arial Black" w:cs="Times New Roman"/>
+          <w:sz w:val="18"/>
+          <w:szCs w:val="18"/>
+        </w:rPr>
+        <w:t xml:space="preserve"> - Stage the files in your working copy so the 'git commit' command can be used to add them to the repository.</w:t>
       </w:r>
     </w:p>
     <w:p>
@@ -571,8 +344,6 @@
           <w:szCs w:val="18"/>
         </w:rPr>
       </w:pPr>
-      <w:proofErr w:type="spellStart"/>
-      <w:proofErr w:type="gramStart"/>
       <w:r>
         <w:rPr>
           <w:rFonts w:ascii="Arial Black" w:eastAsia="Times New Roman" w:hAnsi="Arial Black" w:cs="Times New Roman"/>
@@ -580,18 +351,7 @@
           <w:sz w:val="18"/>
           <w:szCs w:val="18"/>
         </w:rPr>
-        <w:t>git</w:t>
-      </w:r>
-      <w:proofErr w:type="spellEnd"/>
-      <w:proofErr w:type="gramEnd"/>
-      <w:r>
-        <w:rPr>
-          <w:rFonts w:ascii="Arial Black" w:eastAsia="Times New Roman" w:hAnsi="Arial Black" w:cs="Times New Roman"/>
-          <w:color w:val="800080"/>
-          <w:sz w:val="18"/>
-          <w:szCs w:val="18"/>
-        </w:rPr>
-        <w:t xml:space="preserve"> status</w:t>
+        <w:t>git status</w:t>
       </w:r>
       <w:r>
         <w:rPr>
@@ -615,8 +375,6 @@
           <w:szCs w:val="18"/>
         </w:rPr>
       </w:pPr>
-      <w:proofErr w:type="spellStart"/>
-      <w:proofErr w:type="gramStart"/>
       <w:r>
         <w:rPr>
           <w:rFonts w:ascii="Arial Black" w:eastAsia="Times New Roman" w:hAnsi="Arial Black" w:cs="Times New Roman"/>
@@ -624,18 +382,7 @@
           <w:sz w:val="18"/>
           <w:szCs w:val="18"/>
         </w:rPr>
-        <w:t>git</w:t>
-      </w:r>
-      <w:proofErr w:type="spellEnd"/>
-      <w:proofErr w:type="gramEnd"/>
-      <w:r>
-        <w:rPr>
-          <w:rFonts w:ascii="Arial Black" w:eastAsia="Times New Roman" w:hAnsi="Arial Black" w:cs="Times New Roman"/>
-          <w:color w:val="800080"/>
-          <w:sz w:val="18"/>
-          <w:szCs w:val="18"/>
-        </w:rPr>
-        <w:t xml:space="preserve"> commit -m "some description"</w:t>
+        <w:t>git commit -m "some description"</w:t>
       </w:r>
       <w:r>
         <w:rPr>
@@ -659,8 +406,6 @@
           <w:szCs w:val="18"/>
         </w:rPr>
       </w:pPr>
-      <w:proofErr w:type="spellStart"/>
-      <w:proofErr w:type="gramStart"/>
       <w:r>
         <w:rPr>
           <w:rFonts w:ascii="Arial Black" w:eastAsia="Times New Roman" w:hAnsi="Arial Black" w:cs="Times New Roman"/>
@@ -668,18 +413,7 @@
           <w:sz w:val="18"/>
           <w:szCs w:val="18"/>
         </w:rPr>
-        <w:t>git</w:t>
-      </w:r>
-      <w:proofErr w:type="spellEnd"/>
-      <w:proofErr w:type="gramEnd"/>
-      <w:r>
-        <w:rPr>
-          <w:rFonts w:ascii="Arial Black" w:eastAsia="Times New Roman" w:hAnsi="Arial Black" w:cs="Times New Roman"/>
-          <w:color w:val="800080"/>
-          <w:sz w:val="18"/>
-          <w:szCs w:val="18"/>
-        </w:rPr>
-        <w:t xml:space="preserve"> push origin [branch name]</w:t>
+        <w:t>git push origin [branch name]</w:t>
       </w:r>
       <w:r>
         <w:rPr>
@@ -703,8 +437,6 @@
           <w:szCs w:val="18"/>
         </w:rPr>
       </w:pPr>
-      <w:proofErr w:type="spellStart"/>
-      <w:proofErr w:type="gramStart"/>
       <w:r>
         <w:rPr>
           <w:rFonts w:ascii="Arial Black" w:eastAsia="Times New Roman" w:hAnsi="Arial Black" w:cs="Times New Roman"/>
@@ -712,38 +444,7 @@
           <w:sz w:val="18"/>
           <w:szCs w:val="18"/>
         </w:rPr>
-        <w:t>git</w:t>
-      </w:r>
-      <w:proofErr w:type="spellEnd"/>
-      <w:proofErr w:type="gramEnd"/>
-      <w:r>
-        <w:rPr>
-          <w:rFonts w:ascii="Arial Black" w:eastAsia="Times New Roman" w:hAnsi="Arial Black" w:cs="Times New Roman"/>
-          <w:color w:val="800080"/>
-          <w:sz w:val="18"/>
-          <w:szCs w:val="18"/>
-        </w:rPr>
-        <w:t xml:space="preserve"> pull --no-</w:t>
-      </w:r>
-      <w:proofErr w:type="spellStart"/>
-      <w:r>
-        <w:rPr>
-          <w:rFonts w:ascii="Arial Black" w:eastAsia="Times New Roman" w:hAnsi="Arial Black" w:cs="Times New Roman"/>
-          <w:color w:val="800080"/>
-          <w:sz w:val="18"/>
-          <w:szCs w:val="18"/>
-        </w:rPr>
-        <w:t>ff</w:t>
-      </w:r>
-      <w:proofErr w:type="spellEnd"/>
-      <w:r>
-        <w:rPr>
-          <w:rFonts w:ascii="Arial Black" w:eastAsia="Times New Roman" w:hAnsi="Arial Black" w:cs="Times New Roman"/>
-          <w:color w:val="800080"/>
-          <w:sz w:val="18"/>
-          <w:szCs w:val="18"/>
-        </w:rPr>
-        <w:t xml:space="preserve"> origin [branch name]</w:t>
+        <w:t>git pull --no-ff origin [branch name]</w:t>
       </w:r>
       <w:r>
         <w:rPr>
@@ -773,65 +474,8 @@
           <w:sz w:val="18"/>
           <w:szCs w:val="18"/>
         </w:rPr>
-        <w:t>"." (</w:t>
-      </w:r>
-      <w:proofErr w:type="gramStart"/>
-      <w:r>
-        <w:rPr>
-          <w:rFonts w:ascii="Arial Black" w:eastAsia="Times New Roman" w:hAnsi="Arial Black" w:cs="Times New Roman"/>
-          <w:sz w:val="18"/>
-          <w:szCs w:val="18"/>
-        </w:rPr>
-        <w:t>without</w:t>
-      </w:r>
-      <w:proofErr w:type="gramEnd"/>
-      <w:r>
-        <w:rPr>
-          <w:rFonts w:ascii="Arial Black" w:eastAsia="Times New Roman" w:hAnsi="Arial Black" w:cs="Times New Roman"/>
-          <w:sz w:val="18"/>
-          <w:szCs w:val="18"/>
-        </w:rPr>
-        <w:t xml:space="preserve"> the quotes).  This will perform the operation on the current directory and all sub directories.  </w:t>
-      </w:r>
-      <w:proofErr w:type="spellStart"/>
-      <w:proofErr w:type="gramStart"/>
-      <w:r>
-        <w:rPr>
-          <w:rFonts w:ascii="Arial Black" w:eastAsia="Times New Roman" w:hAnsi="Arial Black" w:cs="Times New Roman"/>
-          <w:sz w:val="18"/>
-          <w:szCs w:val="18"/>
-        </w:rPr>
-        <w:t>eg</w:t>
-      </w:r>
-      <w:proofErr w:type="spellEnd"/>
-      <w:proofErr w:type="gramEnd"/>
-      <w:r>
-        <w:rPr>
-          <w:rFonts w:ascii="Arial Black" w:eastAsia="Times New Roman" w:hAnsi="Arial Black" w:cs="Times New Roman"/>
-          <w:sz w:val="18"/>
-          <w:szCs w:val="18"/>
-        </w:rPr>
-        <w:t xml:space="preserve">. </w:t>
-      </w:r>
-      <w:proofErr w:type="gramStart"/>
-      <w:r>
-        <w:rPr>
-          <w:rFonts w:ascii="Arial Black" w:eastAsia="Times New Roman" w:hAnsi="Arial Black" w:cs="Times New Roman"/>
-          <w:sz w:val="18"/>
-          <w:szCs w:val="18"/>
-        </w:rPr>
-        <w:t>if</w:t>
-      </w:r>
-      <w:proofErr w:type="gramEnd"/>
-      <w:r>
-        <w:rPr>
-          <w:rFonts w:ascii="Arial Black" w:eastAsia="Times New Roman" w:hAnsi="Arial Black" w:cs="Times New Roman"/>
-          <w:sz w:val="18"/>
-          <w:szCs w:val="18"/>
-        </w:rPr>
-        <w:t xml:space="preserve"> "</w:t>
-      </w:r>
-      <w:proofErr w:type="spellStart"/>
+        <w:t>"." (without the quotes).  This will perform the operation on the current directory and all sub directories.  eg. if "</w:t>
+      </w:r>
       <w:r>
         <w:rPr>
           <w:rFonts w:ascii="Arial Black" w:eastAsia="Times New Roman" w:hAnsi="Arial Black" w:cs="Times New Roman"/>
@@ -839,43 +483,15 @@
           <w:sz w:val="18"/>
           <w:szCs w:val="18"/>
         </w:rPr>
-        <w:t>git</w:t>
-      </w:r>
-      <w:proofErr w:type="spellEnd"/>
-      <w:r>
-        <w:rPr>
-          <w:rFonts w:ascii="Arial Black" w:eastAsia="Times New Roman" w:hAnsi="Arial Black" w:cs="Times New Roman"/>
-          <w:color w:val="800080"/>
-          <w:sz w:val="18"/>
-          <w:szCs w:val="18"/>
-        </w:rPr>
-        <w:t xml:space="preserve"> checkout .</w:t>
-      </w:r>
-      <w:r>
-        <w:rPr>
-          <w:rFonts w:ascii="Arial Black" w:eastAsia="Times New Roman" w:hAnsi="Arial Black" w:cs="Times New Roman"/>
-          <w:sz w:val="18"/>
-          <w:szCs w:val="18"/>
-        </w:rPr>
-        <w:t xml:space="preserve">" is executed from the root directory all </w:t>
-      </w:r>
-      <w:proofErr w:type="spellStart"/>
-      <w:r>
-        <w:rPr>
-          <w:rFonts w:ascii="Arial Black" w:eastAsia="Times New Roman" w:hAnsi="Arial Black" w:cs="Times New Roman"/>
-          <w:sz w:val="18"/>
-          <w:szCs w:val="18"/>
-        </w:rPr>
-        <w:t>unstaged</w:t>
-      </w:r>
-      <w:proofErr w:type="spellEnd"/>
-      <w:r>
-        <w:rPr>
-          <w:rFonts w:ascii="Arial Black" w:eastAsia="Times New Roman" w:hAnsi="Arial Black" w:cs="Times New Roman"/>
-          <w:sz w:val="18"/>
-          <w:szCs w:val="18"/>
-        </w:rPr>
-        <w:t xml:space="preserve"> changes will be lost.</w:t>
+        <w:t>git checkout .</w:t>
+      </w:r>
+      <w:r>
+        <w:rPr>
+          <w:rFonts w:ascii="Arial Black" w:eastAsia="Times New Roman" w:hAnsi="Arial Black" w:cs="Times New Roman"/>
+          <w:sz w:val="18"/>
+          <w:szCs w:val="18"/>
+        </w:rPr>
+        <w:t>" is executed from the root directory all unstaged changes will be lost.</w:t>
       </w:r>
     </w:p>
     <w:p>
@@ -897,25 +513,7 @@
           <w:sz w:val="18"/>
           <w:szCs w:val="18"/>
         </w:rPr>
-        <w:t xml:space="preserve">To set your branch to exactly match the remote branch perform the following 2 </w:t>
-      </w:r>
-      <w:proofErr w:type="spellStart"/>
-      <w:r>
-        <w:rPr>
-          <w:rFonts w:ascii="Arial Black" w:eastAsia="Times New Roman" w:hAnsi="Arial Black" w:cs="Times New Roman"/>
-          <w:sz w:val="18"/>
-          <w:szCs w:val="18"/>
-        </w:rPr>
-        <w:t>git</w:t>
-      </w:r>
-      <w:proofErr w:type="spellEnd"/>
-      <w:r>
-        <w:rPr>
-          <w:rFonts w:ascii="Arial Black" w:eastAsia="Times New Roman" w:hAnsi="Arial Black" w:cs="Times New Roman"/>
-          <w:sz w:val="18"/>
-          <w:szCs w:val="18"/>
-        </w:rPr>
-        <w:t xml:space="preserve"> commands:</w:t>
+        <w:t>To set your branch to exactly match the remote branch perform the following 2 git commands:</w:t>
       </w:r>
     </w:p>
     <w:p>
@@ -931,8 +529,6 @@
           <w:szCs w:val="18"/>
         </w:rPr>
       </w:pPr>
-      <w:proofErr w:type="spellStart"/>
-      <w:proofErr w:type="gramStart"/>
       <w:r>
         <w:rPr>
           <w:rFonts w:ascii="Arial Black" w:hAnsi="Arial Black" w:cs="Courier"/>
@@ -940,18 +536,7 @@
           <w:sz w:val="18"/>
           <w:szCs w:val="18"/>
         </w:rPr>
-        <w:t>git</w:t>
-      </w:r>
-      <w:proofErr w:type="spellEnd"/>
-      <w:proofErr w:type="gramEnd"/>
-      <w:r>
-        <w:rPr>
-          <w:rFonts w:ascii="Arial Black" w:hAnsi="Arial Black" w:cs="Courier"/>
-          <w:color w:val="993366"/>
-          <w:sz w:val="18"/>
-          <w:szCs w:val="18"/>
-        </w:rPr>
-        <w:t xml:space="preserve"> fetch origin</w:t>
+        <w:t>git fetch origin</w:t>
       </w:r>
     </w:p>
     <w:p>
@@ -967,8 +552,6 @@
           <w:szCs w:val="18"/>
         </w:rPr>
       </w:pPr>
-      <w:proofErr w:type="spellStart"/>
-      <w:proofErr w:type="gramStart"/>
       <w:r>
         <w:rPr>
           <w:rFonts w:ascii="Arial Black" w:hAnsi="Arial Black" w:cs="Courier"/>
@@ -976,18 +559,7 @@
           <w:sz w:val="18"/>
           <w:szCs w:val="18"/>
         </w:rPr>
-        <w:t>git</w:t>
-      </w:r>
-      <w:proofErr w:type="spellEnd"/>
-      <w:proofErr w:type="gramEnd"/>
-      <w:r>
-        <w:rPr>
-          <w:rFonts w:ascii="Arial Black" w:hAnsi="Arial Black" w:cs="Courier"/>
-          <w:color w:val="993366"/>
-          <w:sz w:val="18"/>
-          <w:szCs w:val="18"/>
-        </w:rPr>
-        <w:t xml:space="preserve"> reset --hard origin/[branch name]</w:t>
+        <w:t>git reset --hard origin/[branch name]</w:t>
       </w:r>
     </w:p>
     <w:p>
@@ -1003,8 +575,6 @@
           <w:szCs w:val="18"/>
         </w:rPr>
       </w:pPr>
-      <w:proofErr w:type="spellStart"/>
-      <w:proofErr w:type="gramStart"/>
       <w:r>
         <w:rPr>
           <w:rFonts w:ascii="Arial Black" w:eastAsia="Times New Roman" w:hAnsi="Arial Black" w:cs="Times New Roman"/>
@@ -1012,18 +582,7 @@
           <w:sz w:val="18"/>
           <w:szCs w:val="18"/>
         </w:rPr>
-        <w:t>git</w:t>
-      </w:r>
-      <w:proofErr w:type="spellEnd"/>
-      <w:proofErr w:type="gramEnd"/>
-      <w:r>
-        <w:rPr>
-          <w:rFonts w:ascii="Arial Black" w:eastAsia="Times New Roman" w:hAnsi="Arial Black" w:cs="Times New Roman"/>
-          <w:color w:val="800080"/>
-          <w:sz w:val="18"/>
-          <w:szCs w:val="18"/>
-        </w:rPr>
-        <w:t xml:space="preserve"> branch -d [local branch]</w:t>
+        <w:t>git branch -d [local branch]</w:t>
       </w:r>
       <w:r>
         <w:rPr>
@@ -1048,8 +607,6 @@
           <w:szCs w:val="18"/>
         </w:rPr>
       </w:pPr>
-      <w:proofErr w:type="spellStart"/>
-      <w:proofErr w:type="gramStart"/>
       <w:r>
         <w:rPr>
           <w:rFonts w:ascii="Arial Black" w:eastAsia="Times New Roman" w:hAnsi="Arial Black" w:cs="Times New Roman"/>
@@ -1057,18 +614,7 @@
           <w:sz w:val="18"/>
           <w:szCs w:val="18"/>
         </w:rPr>
-        <w:t>git</w:t>
-      </w:r>
-      <w:proofErr w:type="spellEnd"/>
-      <w:proofErr w:type="gramEnd"/>
-      <w:r>
-        <w:rPr>
-          <w:rFonts w:ascii="Arial Black" w:eastAsia="Times New Roman" w:hAnsi="Arial Black" w:cs="Times New Roman"/>
-          <w:color w:val="800080"/>
-          <w:sz w:val="18"/>
-          <w:szCs w:val="18"/>
-        </w:rPr>
-        <w:t xml:space="preserve"> push origin :[remote branch]</w:t>
+        <w:t>git push origin :[remote branch]</w:t>
       </w:r>
       <w:r>
         <w:rPr>
@@ -1093,8 +639,6 @@
           <w:szCs w:val="18"/>
         </w:rPr>
       </w:pPr>
-      <w:proofErr w:type="spellStart"/>
-      <w:proofErr w:type="gramStart"/>
       <w:r>
         <w:rPr>
           <w:rFonts w:ascii="Arial Black" w:eastAsia="Times New Roman" w:hAnsi="Arial Black" w:cs="Times New Roman"/>
@@ -1102,58 +646,7 @@
           <w:sz w:val="18"/>
           <w:szCs w:val="18"/>
         </w:rPr>
-        <w:t>git</w:t>
-      </w:r>
-      <w:proofErr w:type="spellEnd"/>
-      <w:proofErr w:type="gramEnd"/>
-      <w:r>
-        <w:rPr>
-          <w:rFonts w:ascii="Arial Black" w:eastAsia="Times New Roman" w:hAnsi="Arial Black" w:cs="Times New Roman"/>
-          <w:color w:val="575757"/>
-          <w:sz w:val="18"/>
-          <w:szCs w:val="18"/>
-        </w:rPr>
-        <w:t xml:space="preserve"> </w:t>
-      </w:r>
-      <w:proofErr w:type="spellStart"/>
-      <w:r>
-        <w:rPr>
-          <w:rFonts w:ascii="Arial Black" w:eastAsia="Times New Roman" w:hAnsi="Arial Black" w:cs="Times New Roman"/>
-          <w:color w:val="575757"/>
-          <w:sz w:val="18"/>
-          <w:szCs w:val="18"/>
-        </w:rPr>
-        <w:t>rm</w:t>
-      </w:r>
-      <w:proofErr w:type="spellEnd"/>
-      <w:r>
-        <w:rPr>
-          <w:rFonts w:ascii="Arial Black" w:eastAsia="Times New Roman" w:hAnsi="Arial Black" w:cs="Times New Roman"/>
-          <w:color w:val="575757"/>
-          <w:sz w:val="18"/>
-          <w:szCs w:val="18"/>
-        </w:rPr>
-        <w:t xml:space="preserve"> [file name] - Removes a file and stages ALL changes made so far (files in work and deleted file) in working.  If you have multiple files</w:t>
-      </w:r>
-      <w:proofErr w:type="gramStart"/>
-      <w:r>
-        <w:rPr>
-          <w:rFonts w:ascii="Arial Black" w:eastAsia="Times New Roman" w:hAnsi="Arial Black" w:cs="Times New Roman"/>
-          <w:color w:val="575757"/>
-          <w:sz w:val="18"/>
-          <w:szCs w:val="18"/>
-        </w:rPr>
-        <w:t>,  execute</w:t>
-      </w:r>
-      <w:proofErr w:type="gramEnd"/>
-      <w:r>
-        <w:rPr>
-          <w:rFonts w:ascii="Arial Black" w:eastAsia="Times New Roman" w:hAnsi="Arial Black" w:cs="Times New Roman"/>
-          <w:color w:val="575757"/>
-          <w:sz w:val="18"/>
-          <w:szCs w:val="18"/>
-        </w:rPr>
-        <w:t xml:space="preserve"> this for each file.  </w:t>
+        <w:t xml:space="preserve">git rm [file name] - Removes a file and stages ALL changes made so far (files in work and deleted file) in working.  If you have multiple files,  execute this for each file.  </w:t>
       </w:r>
     </w:p>
     <w:p>
@@ -1165,10 +658,7 @@
         </w:rPr>
       </w:pPr>
     </w:p>
-    <w:p>
-      <w:bookmarkStart w:id="0" w:name="_GoBack"/>
-      <w:bookmarkEnd w:id="0"/>
-    </w:p>
+    <w:p/>
     <w:sectPr>
       <w:pgSz w:w="12240" w:h="15840"/>
       <w:pgMar w:top="1440" w:right="1800" w:bottom="1440" w:left="1800" w:header="720" w:footer="720" w:gutter="0"/>

</xml_diff>